<commit_message>
benefit cost updates, adding in reliability
</commit_message>
<xml_diff>
--- a/scripts/summarize/benefit_cost/bc_instructions.docx
+++ b/scripts/summarize/benefit_cost/bc_instructions.docx
@@ -1,11 +1,14 @@
 
 <file path=word/document.xml><?xml version="1.0" encoding="utf-8"?>
-<w:document xmlns:wpc="http://schemas.microsoft.com/office/word/2010/wordprocessingCanvas" xmlns:cx="http://schemas.microsoft.com/office/drawing/2014/chartex" xmlns:cx1="http://schemas.microsoft.com/office/drawing/2015/9/8/chartex" xmlns:cx2="http://schemas.microsoft.com/office/drawing/2015/10/21/chartex" xmlns:cx3="http://schemas.microsoft.com/office/drawing/2016/5/9/chartex" xmlns:cx4="http://schemas.microsoft.com/office/drawing/2016/5/10/chartex" xmlns:cx5="http://schemas.microsoft.com/office/drawing/2016/5/11/chartex" xmlns:mc="http://schemas.openxmlformats.org/markup-compatibility/2006" xmlns:o="urn:schemas-microsoft-com:office:office" xmlns:r="http://schemas.openxmlformats.org/officeDocument/2006/relationships" xmlns:m="http://schemas.openxmlformats.org/officeDocument/2006/math" xmlns:v="urn:schemas-microsoft-com:vml" xmlns:wp14="http://schemas.microsoft.com/office/word/2010/wordprocessingDrawing" xmlns:wp="http://schemas.openxmlformats.org/drawingml/2006/wordprocessingDrawing" xmlns:w10="urn:schemas-microsoft-com:office:word" xmlns:w="http://schemas.openxmlformats.org/wordprocessingml/2006/main" xmlns:w14="http://schemas.microsoft.com/office/word/2010/wordml" xmlns:w15="http://schemas.microsoft.com/office/word/2012/wordml" xmlns:w16se="http://schemas.microsoft.com/office/word/2015/wordml/symex" xmlns:wpg="http://schemas.microsoft.com/office/word/2010/wordprocessingGroup" xmlns:wpi="http://schemas.microsoft.com/office/word/2010/wordprocessingInk" xmlns:wne="http://schemas.microsoft.com/office/word/2006/wordml" xmlns:wps="http://schemas.microsoft.com/office/word/2010/wordprocessingShape" mc:Ignorable="w14 w15 w16se wp14">
+<w:document xmlns:wpc="http://schemas.microsoft.com/office/word/2010/wordprocessingCanvas" xmlns:cx="http://schemas.microsoft.com/office/drawing/2014/chartex" xmlns:cx1="http://schemas.microsoft.com/office/drawing/2015/9/8/chartex" xmlns:cx2="http://schemas.microsoft.com/office/drawing/2015/10/21/chartex" xmlns:cx3="http://schemas.microsoft.com/office/drawing/2016/5/9/chartex" xmlns:cx4="http://schemas.microsoft.com/office/drawing/2016/5/10/chartex" xmlns:cx5="http://schemas.microsoft.com/office/drawing/2016/5/11/chartex" xmlns:cx6="http://schemas.microsoft.com/office/drawing/2016/5/12/chartex" xmlns:cx7="http://schemas.microsoft.com/office/drawing/2016/5/13/chartex" xmlns:cx8="http://schemas.microsoft.com/office/drawing/2016/5/14/chartex" xmlns:mc="http://schemas.openxmlformats.org/markup-compatibility/2006" xmlns:o="urn:schemas-microsoft-com:office:office" xmlns:r="http://schemas.openxmlformats.org/officeDocument/2006/relationships" xmlns:m="http://schemas.openxmlformats.org/officeDocument/2006/math" xmlns:v="urn:schemas-microsoft-com:vml" xmlns:wp14="http://schemas.microsoft.com/office/word/2010/wordprocessingDrawing" xmlns:wp="http://schemas.openxmlformats.org/drawingml/2006/wordprocessingDrawing" xmlns:w10="urn:schemas-microsoft-com:office:word" xmlns:w="http://schemas.openxmlformats.org/wordprocessingml/2006/main" xmlns:w14="http://schemas.microsoft.com/office/word/2010/wordml" xmlns:w15="http://schemas.microsoft.com/office/word/2012/wordml" xmlns:w16se="http://schemas.microsoft.com/office/word/2015/wordml/symex" xmlns:wpg="http://schemas.microsoft.com/office/word/2010/wordprocessingGroup" xmlns:wpi="http://schemas.microsoft.com/office/word/2010/wordprocessingInk" xmlns:wne="http://schemas.microsoft.com/office/word/2006/wordml" xmlns:wps="http://schemas.microsoft.com/office/word/2010/wordprocessingShape" mc:Ignorable="w14 w15 w16se wp14">
   <w:body>
     <w:p>
       <w:pPr>
         <w:ind w:left="360"/>
       </w:pPr>
+      <w:r>
+        <w:t>.p</w:t>
+      </w:r>
     </w:p>
     <w:p>
       <w:r>
@@ -25,6 +28,8 @@
       <w:r>
         <w:t>The step to write to h5 takes about 30 GB per run, so for two runs you’ll need around 60 GB at the very minimum.</w:t>
       </w:r>
+      <w:bookmarkStart w:id="0" w:name="_GoBack"/>
+      <w:bookmarkEnd w:id="0"/>
     </w:p>
     <w:p>
       <w:pPr>
@@ -64,12 +69,7 @@
         </w:numPr>
       </w:pPr>
       <w:r>
-        <w:t xml:space="preserve">In your anaconda prompt, </w:t>
-      </w:r>
-      <w:bookmarkStart w:id="0" w:name="_GoBack"/>
-      <w:bookmarkEnd w:id="0"/>
-      <w:r>
-        <w:t>navigate to</w:t>
+        <w:t>In your anaconda prompt, navigate to</w:t>
       </w:r>
       <w:r>
         <w:t xml:space="preserve"> scripts/summarize/</w:t>
@@ -125,15 +125,13 @@
         </w:numPr>
       </w:pPr>
       <w:r>
-        <w:t>Navigate to scripts/summarize/</w:t>
-      </w:r>
-      <w:proofErr w:type="spellStart"/>
-      <w:r>
-        <w:t>benefit_cost</w:t>
-      </w:r>
-      <w:proofErr w:type="spellEnd"/>
-      <w:r>
-        <w:t xml:space="preserve"> in your anaconda prompt.</w:t>
+        <w:t>Navigate to</w:t>
+      </w:r>
+      <w:r>
+        <w:t xml:space="preserve"> the main directory of your model run in</w:t>
+      </w:r>
+      <w:r>
+        <w:t xml:space="preserve"> your anaconda prompt.</w:t>
       </w:r>
     </w:p>
     <w:p>
@@ -149,6 +147,20 @@
       </w:r>
       <w:r>
         <w:t xml:space="preserve">python </w:t>
+      </w:r>
+      <w:r>
+        <w:t>sc</w:t>
+      </w:r>
+      <w:r>
+        <w:t>ripts/summarize/</w:t>
+      </w:r>
+      <w:proofErr w:type="spellStart"/>
+      <w:r>
+        <w:t>benefit_cost</w:t>
+      </w:r>
+      <w:proofErr w:type="spellEnd"/>
+      <w:r>
+        <w:t xml:space="preserve"> /</w:t>
       </w:r>
       <w:r>
         <w:t>aq_crash_calcs.py.</w:t>
@@ -289,16 +301,7 @@
     <w:p/>
     <w:p>
       <w:r>
-        <w:t xml:space="preserve">First copy the consumer surplus calculation result from bc2.py into the first sheet called raw zonal.  Next, copy the first model run air quality/safety results from aq_crash_calcs.py into the sheet links ben raw cell B3.  Finally copy the second </w:t>
-      </w:r>
-      <w:r>
-        <w:t>model run air quality/safety results from aq_crash_calcs.py int</w:t>
-      </w:r>
-      <w:r>
-        <w:t>o the sheet links ben raw cell O</w:t>
-      </w:r>
-      <w:r>
-        <w:t xml:space="preserve">3.  </w:t>
+        <w:t xml:space="preserve">First copy the consumer surplus calculation result from bc2.py into the first sheet called raw zonal.  Next, copy the first model run air quality/safety results from aq_crash_calcs.py into the sheet links ben raw cell B3.  Finally copy the second model run air quality/safety results from aq_crash_calcs.py into the sheet links ben raw cell O3.  </w:t>
       </w:r>
     </w:p>
     <w:p/>
@@ -313,7 +316,7 @@
 </file>
 
 <file path=word/numbering.xml><?xml version="1.0" encoding="utf-8"?>
-<w:numbering xmlns:wpc="http://schemas.microsoft.com/office/word/2010/wordprocessingCanvas" xmlns:cx="http://schemas.microsoft.com/office/drawing/2014/chartex" xmlns:cx1="http://schemas.microsoft.com/office/drawing/2015/9/8/chartex" xmlns:cx2="http://schemas.microsoft.com/office/drawing/2015/10/21/chartex" xmlns:cx3="http://schemas.microsoft.com/office/drawing/2016/5/9/chartex" xmlns:cx4="http://schemas.microsoft.com/office/drawing/2016/5/10/chartex" xmlns:cx5="http://schemas.microsoft.com/office/drawing/2016/5/11/chartex" xmlns:mc="http://schemas.openxmlformats.org/markup-compatibility/2006" xmlns:o="urn:schemas-microsoft-com:office:office" xmlns:r="http://schemas.openxmlformats.org/officeDocument/2006/relationships" xmlns:m="http://schemas.openxmlformats.org/officeDocument/2006/math" xmlns:v="urn:schemas-microsoft-com:vml" xmlns:wp14="http://schemas.microsoft.com/office/word/2010/wordprocessingDrawing" xmlns:wp="http://schemas.openxmlformats.org/drawingml/2006/wordprocessingDrawing" xmlns:w10="urn:schemas-microsoft-com:office:word" xmlns:w="http://schemas.openxmlformats.org/wordprocessingml/2006/main" xmlns:w14="http://schemas.microsoft.com/office/word/2010/wordml" xmlns:w15="http://schemas.microsoft.com/office/word/2012/wordml" xmlns:w16se="http://schemas.microsoft.com/office/word/2015/wordml/symex" xmlns:wpg="http://schemas.microsoft.com/office/word/2010/wordprocessingGroup" xmlns:wpi="http://schemas.microsoft.com/office/word/2010/wordprocessingInk" xmlns:wne="http://schemas.microsoft.com/office/word/2006/wordml" xmlns:wps="http://schemas.microsoft.com/office/word/2010/wordprocessingShape" mc:Ignorable="w14 w15 w16se wp14">
+<w:numbering xmlns:wpc="http://schemas.microsoft.com/office/word/2010/wordprocessingCanvas" xmlns:cx="http://schemas.microsoft.com/office/drawing/2014/chartex" xmlns:cx1="http://schemas.microsoft.com/office/drawing/2015/9/8/chartex" xmlns:cx2="http://schemas.microsoft.com/office/drawing/2015/10/21/chartex" xmlns:cx3="http://schemas.microsoft.com/office/drawing/2016/5/9/chartex" xmlns:cx4="http://schemas.microsoft.com/office/drawing/2016/5/10/chartex" xmlns:cx5="http://schemas.microsoft.com/office/drawing/2016/5/11/chartex" xmlns:cx6="http://schemas.microsoft.com/office/drawing/2016/5/12/chartex" xmlns:cx7="http://schemas.microsoft.com/office/drawing/2016/5/13/chartex" xmlns:cx8="http://schemas.microsoft.com/office/drawing/2016/5/14/chartex" xmlns:mc="http://schemas.openxmlformats.org/markup-compatibility/2006" xmlns:o="urn:schemas-microsoft-com:office:office" xmlns:r="http://schemas.openxmlformats.org/officeDocument/2006/relationships" xmlns:m="http://schemas.openxmlformats.org/officeDocument/2006/math" xmlns:v="urn:schemas-microsoft-com:vml" xmlns:wp14="http://schemas.microsoft.com/office/word/2010/wordprocessingDrawing" xmlns:wp="http://schemas.openxmlformats.org/drawingml/2006/wordprocessingDrawing" xmlns:w10="urn:schemas-microsoft-com:office:word" xmlns:w="http://schemas.openxmlformats.org/wordprocessingml/2006/main" xmlns:w14="http://schemas.microsoft.com/office/word/2010/wordml" xmlns:w15="http://schemas.microsoft.com/office/word/2012/wordml" xmlns:w16se="http://schemas.microsoft.com/office/word/2015/wordml/symex" xmlns:wpg="http://schemas.microsoft.com/office/word/2010/wordprocessingGroup" xmlns:wpi="http://schemas.microsoft.com/office/word/2010/wordprocessingInk" xmlns:wne="http://schemas.microsoft.com/office/word/2006/wordml" xmlns:wps="http://schemas.microsoft.com/office/word/2010/wordprocessingShape" mc:Ignorable="w14 w15 w16se wp14">
   <w:abstractNum w:abstractNumId="0" w15:restartNumberingAfterBreak="0">
     <w:nsid w:val="187F7053"/>
     <w:multiLevelType w:val="hybridMultilevel"/>

</xml_diff>